<commit_message>
Added a question and hints to R assignment
</commit_message>
<xml_diff>
--- a/Homework 10_R.docx
+++ b/Homework 10_R.docx
@@ -194,7 +194,15 @@
         </w:numPr>
       </w:pPr>
       <w:r>
-        <w:t xml:space="preserve">Using apply() and a function you write, called </w:t>
+        <w:t xml:space="preserve">Using </w:t>
+      </w:r>
+      <w:proofErr w:type="gramStart"/>
+      <w:r>
+        <w:t>apply(</w:t>
+      </w:r>
+      <w:proofErr w:type="gramEnd"/>
+      <w:r>
+        <w:t xml:space="preserve">) and a function you write, called </w:t>
       </w:r>
       <w:proofErr w:type="spellStart"/>
       <w:r>
@@ -203,6 +211,21 @@
       <w:proofErr w:type="spellEnd"/>
       <w:r>
         <w:t>(), which takes the sum of all of the non-missing values and divides by the number of non-missing values</w:t>
+      </w:r>
+      <w:r>
+        <w:t xml:space="preserve">, </w:t>
+      </w:r>
+      <w:r>
+        <w:t xml:space="preserve">without using the built-in </w:t>
+      </w:r>
+      <w:r>
+        <w:t>function</w:t>
+      </w:r>
+      <w:r>
+        <w:t xml:space="preserve"> mean()</w:t>
+      </w:r>
+      <w:r>
+        <w:t>.</w:t>
       </w:r>
     </w:p>
     <w:p>
@@ -214,7 +237,18 @@
         </w:numPr>
       </w:pPr>
       <w:r>
-        <w:t>Using a for() loop to iterate over the numeric columns, and a for() loop inside it to iterate over the values within that column</w:t>
+        <w:t xml:space="preserve">Using a </w:t>
+      </w:r>
+      <w:proofErr w:type="gramStart"/>
+      <w:r>
+        <w:t>for(</w:t>
+      </w:r>
+      <w:proofErr w:type="gramEnd"/>
+      <w:r>
+        <w:t>) loop to iterate over the numeric columns, and a for() loop inside it to iterate over the values within that column</w:t>
+      </w:r>
+      <w:r>
+        <w:t>, without using the built-in functions mean() or sum().</w:t>
       </w:r>
     </w:p>
     <w:p>
@@ -238,22 +272,39 @@
     <w:p>
       <w:pPr>
         <w:ind w:left="630" w:hanging="270"/>
-        <w:rPr>
-          <w:rFonts w:ascii="Times New Roman" w:hAnsi="Times New Roman" w:cs="Times New Roman"/>
-          <w:sz w:val="24"/>
-          <w:szCs w:val="24"/>
-        </w:rPr>
-      </w:pPr>
-      <w:proofErr w:type="gramStart"/>
-      <w:r>
-        <w:t xml:space="preserve">d.  </w:t>
-      </w:r>
-      <w:r>
-        <w:t>Use</w:t>
-      </w:r>
-      <w:proofErr w:type="gramEnd"/>
+      </w:pPr>
+      <w:r>
+        <w:t xml:space="preserve">d. </w:t>
+      </w:r>
+      <w:r>
+        <w:t xml:space="preserve">Write functions for each of the 3 methods in part c.  Apply them to the </w:t>
+      </w:r>
+      <w:r>
+        <w:t xml:space="preserve">US News and World Report data </w:t>
+      </w:r>
+      <w:r>
+        <w:t>and check that all 3 methods give the same answers.</w:t>
+      </w:r>
+      <w:bookmarkStart w:id="0" w:name="_GoBack"/>
+      <w:bookmarkEnd w:id="0"/>
+    </w:p>
+    <w:p>
+      <w:pPr>
+        <w:ind w:left="630" w:hanging="270"/>
+      </w:pPr>
       <w:r>
         <w:t xml:space="preserve"> </w:t>
+      </w:r>
+    </w:p>
+    <w:p>
+      <w:pPr>
+        <w:ind w:left="630" w:hanging="270"/>
+      </w:pPr>
+      <w:r>
+        <w:t xml:space="preserve">e. </w:t>
+      </w:r>
+      <w:r>
+        <w:t xml:space="preserve">Use </w:t>
       </w:r>
       <w:proofErr w:type="spellStart"/>
       <w:r>
@@ -265,15 +316,64 @@
       </w:r>
       <w:proofErr w:type="spellEnd"/>
       <w:r>
-        <w:t xml:space="preserve"> to compare the median running time of the methods in part c.  Write 1-3 sentences describing which method is most efficient, and by what percentage.</w:t>
+        <w:t xml:space="preserve"> to compare the median running time of the methods in part c.  Write 1-3 sentences describing which method is most efficient.</w:t>
+      </w:r>
+      <w:r>
+        <w:t xml:space="preserve">  </w:t>
+      </w:r>
+    </w:p>
+    <w:p>
+      <w:pPr>
+        <w:pStyle w:val="ListParagraph"/>
+        <w:numPr>
+          <w:ilvl w:val="0"/>
+          <w:numId w:val="11"/>
+        </w:numPr>
+      </w:pPr>
+      <w:r>
+        <w:t>It’s OK if the result doesn’t match your prediction in part c, as long as your prediction was well-justified.  Different people may get different results, depending on details of your code.</w:t>
+      </w:r>
+    </w:p>
+    <w:p>
+      <w:pPr>
+        <w:pStyle w:val="ListParagraph"/>
+        <w:numPr>
+          <w:ilvl w:val="0"/>
+          <w:numId w:val="11"/>
+        </w:numPr>
+        <w:rPr>
+          <w:rFonts w:cs="Times New Roman"/>
+        </w:rPr>
+      </w:pPr>
+      <w:r>
+        <w:rPr>
+          <w:rFonts w:cs="Times New Roman"/>
+        </w:rPr>
+        <w:t xml:space="preserve">If </w:t>
+      </w:r>
+      <w:r>
+        <w:rPr>
+          <w:rFonts w:cs="Times New Roman"/>
+        </w:rPr>
+        <w:t>you get the warning message, “Could not measure a positive execution time,” double-check that you included parenth</w:t>
+      </w:r>
+      <w:r>
+        <w:rPr>
+          <w:rFonts w:cs="Times New Roman"/>
+        </w:rPr>
+        <w:t>eses at the end of each function call.</w:t>
       </w:r>
     </w:p>
     <w:p/>
     <w:p>
-      <w:bookmarkStart w:id="0" w:name="_GoBack"/>
-      <w:bookmarkEnd w:id="0"/>
-      <w:r>
-        <w:t>Submit a .doc, .</w:t>
+      <w:r>
+        <w:t>Submit a</w:t>
+      </w:r>
+      <w:r>
+        <w:t xml:space="preserve"> </w:t>
+      </w:r>
+      <w:r>
+        <w:t>.</w:t>
       </w:r>
       <w:proofErr w:type="spellStart"/>
       <w:r>
@@ -281,7 +381,16 @@
       </w:r>
       <w:proofErr w:type="spellEnd"/>
       <w:r>
-        <w:t>, or .pdf file to GitHub, containing your R code, R output, and written interpretations and explanations.</w:t>
+        <w:t>,</w:t>
+      </w:r>
+      <w:r>
+        <w:t xml:space="preserve"> .pdf</w:t>
+      </w:r>
+      <w:r>
+        <w:t>, or .r</w:t>
+      </w:r>
+      <w:r>
+        <w:t xml:space="preserve"> file to GitHub, containing your R code, R output, and written interpretations and explanations.</w:t>
       </w:r>
       <w:r>
         <w:t xml:space="preserve"> </w:t>
@@ -1072,6 +1181,119 @@
     </w:lvl>
   </w:abstractNum>
   <w:abstractNum w:abstractNumId="8" w15:restartNumberingAfterBreak="0">
+    <w:nsid w:val="4F460474"/>
+    <w:multiLevelType w:val="hybridMultilevel"/>
+    <w:tmpl w:val="42A888B0"/>
+    <w:lvl w:ilvl="0" w:tplc="04090001">
+      <w:start w:val="1"/>
+      <w:numFmt w:val="bullet"/>
+      <w:lvlText w:val=""/>
+      <w:lvlJc w:val="left"/>
+      <w:pPr>
+        <w:ind w:left="1080" w:hanging="360"/>
+      </w:pPr>
+      <w:rPr>
+        <w:rFonts w:ascii="Symbol" w:hAnsi="Symbol" w:hint="default"/>
+      </w:rPr>
+    </w:lvl>
+    <w:lvl w:ilvl="1" w:tplc="04090003" w:tentative="1">
+      <w:start w:val="1"/>
+      <w:numFmt w:val="bullet"/>
+      <w:lvlText w:val="o"/>
+      <w:lvlJc w:val="left"/>
+      <w:pPr>
+        <w:ind w:left="1800" w:hanging="360"/>
+      </w:pPr>
+      <w:rPr>
+        <w:rFonts w:ascii="Courier New" w:hAnsi="Courier New" w:cs="Courier New" w:hint="default"/>
+      </w:rPr>
+    </w:lvl>
+    <w:lvl w:ilvl="2" w:tplc="04090005" w:tentative="1">
+      <w:start w:val="1"/>
+      <w:numFmt w:val="bullet"/>
+      <w:lvlText w:val=""/>
+      <w:lvlJc w:val="left"/>
+      <w:pPr>
+        <w:ind w:left="2520" w:hanging="360"/>
+      </w:pPr>
+      <w:rPr>
+        <w:rFonts w:ascii="Wingdings" w:hAnsi="Wingdings" w:hint="default"/>
+      </w:rPr>
+    </w:lvl>
+    <w:lvl w:ilvl="3" w:tplc="04090001" w:tentative="1">
+      <w:start w:val="1"/>
+      <w:numFmt w:val="bullet"/>
+      <w:lvlText w:val=""/>
+      <w:lvlJc w:val="left"/>
+      <w:pPr>
+        <w:ind w:left="3240" w:hanging="360"/>
+      </w:pPr>
+      <w:rPr>
+        <w:rFonts w:ascii="Symbol" w:hAnsi="Symbol" w:hint="default"/>
+      </w:rPr>
+    </w:lvl>
+    <w:lvl w:ilvl="4" w:tplc="04090003" w:tentative="1">
+      <w:start w:val="1"/>
+      <w:numFmt w:val="bullet"/>
+      <w:lvlText w:val="o"/>
+      <w:lvlJc w:val="left"/>
+      <w:pPr>
+        <w:ind w:left="3960" w:hanging="360"/>
+      </w:pPr>
+      <w:rPr>
+        <w:rFonts w:ascii="Courier New" w:hAnsi="Courier New" w:cs="Courier New" w:hint="default"/>
+      </w:rPr>
+    </w:lvl>
+    <w:lvl w:ilvl="5" w:tplc="04090005" w:tentative="1">
+      <w:start w:val="1"/>
+      <w:numFmt w:val="bullet"/>
+      <w:lvlText w:val=""/>
+      <w:lvlJc w:val="left"/>
+      <w:pPr>
+        <w:ind w:left="4680" w:hanging="360"/>
+      </w:pPr>
+      <w:rPr>
+        <w:rFonts w:ascii="Wingdings" w:hAnsi="Wingdings" w:hint="default"/>
+      </w:rPr>
+    </w:lvl>
+    <w:lvl w:ilvl="6" w:tplc="04090001" w:tentative="1">
+      <w:start w:val="1"/>
+      <w:numFmt w:val="bullet"/>
+      <w:lvlText w:val=""/>
+      <w:lvlJc w:val="left"/>
+      <w:pPr>
+        <w:ind w:left="5400" w:hanging="360"/>
+      </w:pPr>
+      <w:rPr>
+        <w:rFonts w:ascii="Symbol" w:hAnsi="Symbol" w:hint="default"/>
+      </w:rPr>
+    </w:lvl>
+    <w:lvl w:ilvl="7" w:tplc="04090003" w:tentative="1">
+      <w:start w:val="1"/>
+      <w:numFmt w:val="bullet"/>
+      <w:lvlText w:val="o"/>
+      <w:lvlJc w:val="left"/>
+      <w:pPr>
+        <w:ind w:left="6120" w:hanging="360"/>
+      </w:pPr>
+      <w:rPr>
+        <w:rFonts w:ascii="Courier New" w:hAnsi="Courier New" w:cs="Courier New" w:hint="default"/>
+      </w:rPr>
+    </w:lvl>
+    <w:lvl w:ilvl="8" w:tplc="04090005" w:tentative="1">
+      <w:start w:val="1"/>
+      <w:numFmt w:val="bullet"/>
+      <w:lvlText w:val=""/>
+      <w:lvlJc w:val="left"/>
+      <w:pPr>
+        <w:ind w:left="6840" w:hanging="360"/>
+      </w:pPr>
+      <w:rPr>
+        <w:rFonts w:ascii="Wingdings" w:hAnsi="Wingdings" w:hint="default"/>
+      </w:rPr>
+    </w:lvl>
+  </w:abstractNum>
+  <w:abstractNum w:abstractNumId="9" w15:restartNumberingAfterBreak="0">
     <w:nsid w:val="6F8753B7"/>
     <w:multiLevelType w:val="multilevel"/>
     <w:tmpl w:val="BC64CBCA"/>
@@ -1185,7 +1407,7 @@
     </w:lvl>
   </w:abstractNum>
   <w:num w:numId="1">
-    <w:abstractNumId w:val="8"/>
+    <w:abstractNumId w:val="9"/>
   </w:num>
   <w:num w:numId="2">
     <w:abstractNumId w:val="7"/>
@@ -1227,6 +1449,9 @@
   </w:num>
   <w:num w:numId="10">
     <w:abstractNumId w:val="0"/>
+  </w:num>
+  <w:num w:numId="11">
+    <w:abstractNumId w:val="8"/>
   </w:num>
 </w:numbering>
 </file>

</xml_diff>